<commit_message>
Update SDK to 4.20.01.04
- Need to move "ti" folder inside "source" to match path on the SDK.
- Need to add several other folders required by new SysConfig too.
</commit_message>
<xml_diff>
--- a/kernel/tirtos/packages/ti/sysbios/rom/cortexm/cc26xx/cc26x2v2/golden/CC26xx/TI_RTOS_CC26X2R2_ROM_6_53_02_00_Release_Notes.docx
+++ b/kernel/tirtos/packages/ti/sysbios/rom/cortexm/cc26xx/cc26x2v2/golden/CC26xx/TI_RTOS_CC26X2R2_ROM_6_53_02_00_Release_Notes.docx
@@ -18,16 +18,14 @@
         <w:pStyle w:val="Subtitle"/>
       </w:pPr>
       <w:r>
-        <w:t>February</w:t>
+        <w:t>March</w:t>
       </w:r>
       <w:r>
         <w:t xml:space="preserve"> </w:t>
       </w:r>
       <w:r>
-        <w:t>8</w:t>
-      </w:r>
-      <w:bookmarkStart w:id="0" w:name="_GoBack"/>
-      <w:bookmarkEnd w:id="0"/>
+        <w:t>21</w:t>
+      </w:r>
       <w:r>
         <w:t>, 201</w:t>
       </w:r>
@@ -44,16 +42,11 @@
       </w:r>
     </w:p>
     <w:p>
-      <w:proofErr w:type="gramStart"/>
       <w:r>
         <w:t>TI RTOS ROM image for CC26X2V</w:t>
       </w:r>
       <w:r>
-        <w:t>2 devices.</w:t>
-      </w:r>
-      <w:proofErr w:type="gramEnd"/>
-      <w:r>
-        <w:t xml:space="preserve"> </w:t>
+        <w:t xml:space="preserve">2 devices. </w:t>
       </w:r>
     </w:p>
     <w:p/>
@@ -107,23 +100,7 @@
     <w:p/>
     <w:p>
       <w:r>
-        <w:t xml:space="preserve">TI RTOS functionality includes </w:t>
-      </w:r>
-      <w:proofErr w:type="spellStart"/>
-      <w:r>
-        <w:t>Hwi</w:t>
-      </w:r>
-      <w:proofErr w:type="spellEnd"/>
-      <w:r>
-        <w:t xml:space="preserve">, </w:t>
-      </w:r>
-      <w:proofErr w:type="spellStart"/>
-      <w:r>
-        <w:t>Swi</w:t>
-      </w:r>
-      <w:proofErr w:type="spellEnd"/>
-      <w:r>
-        <w:t xml:space="preserve">, Task, Clock, </w:t>
+        <w:t xml:space="preserve">TI RTOS functionality includes Hwi, Swi, Task, Clock, </w:t>
       </w:r>
       <w:r>
         <w:t xml:space="preserve">Event, </w:t>
@@ -131,21 +108,8 @@
       <w:r>
         <w:t xml:space="preserve">Semaphore, Mailbox, </w:t>
       </w:r>
-      <w:proofErr w:type="spellStart"/>
-      <w:r>
-        <w:t>HeapTrack</w:t>
-      </w:r>
-      <w:proofErr w:type="spellEnd"/>
-      <w:r>
-        <w:t xml:space="preserve">, and </w:t>
-      </w:r>
-      <w:proofErr w:type="spellStart"/>
-      <w:r>
-        <w:t>HeapMem</w:t>
-      </w:r>
-      <w:proofErr w:type="spellEnd"/>
-      <w:r>
-        <w:t>.</w:t>
+      <w:r>
+        <w:t>HeapTrack, and HeapMem.</w:t>
       </w:r>
     </w:p>
     <w:p/>
@@ -615,6 +579,34 @@
     </w:p>
     <w:p>
       <w:pPr>
+        <w:tabs>
+          <w:tab w:val="left" w:pos="1800"/>
+        </w:tabs>
+      </w:pPr>
+      <w:r>
+        <w:t xml:space="preserve">GIT Repository   = </w:t>
+      </w:r>
+      <w:r>
+        <w:t>ssh://git@bitbucket.itg.ti.com/sb/avala.git</w:t>
+      </w:r>
+    </w:p>
+    <w:p>
+      <w:pPr>
+        <w:tabs>
+          <w:tab w:val="left" w:pos="1800"/>
+        </w:tabs>
+      </w:pPr>
+      <w:r>
+        <w:t xml:space="preserve">                                b</w:t>
+      </w:r>
+      <w:bookmarkStart w:id="0" w:name="_GoBack"/>
+      <w:bookmarkEnd w:id="0"/>
+      <w:r>
+        <w:t>ranch: avala-6.53.02.00</w:t>
+      </w:r>
+    </w:p>
+    <w:p>
+      <w:pPr>
         <w:pStyle w:val="Heading1"/>
       </w:pPr>
       <w:r>
@@ -622,11 +614,9 @@
       </w:r>
     </w:p>
     <w:p>
-      <w:proofErr w:type="gramStart"/>
       <w:r>
         <w:t>avala-6_53_02_00</w:t>
       </w:r>
-      <w:proofErr w:type="gramEnd"/>
     </w:p>
     <w:p/>
     <w:sectPr>

</xml_diff>